<commit_message>
Rieseguiti tutti i test.
</commit_message>
<xml_diff>
--- a/__EXTRA__/Test funzionali.docx
+++ b/__EXTRA__/Test funzionali.docx
@@ -65,7 +65,15 @@
           <w:bCs/>
           <w:lang w:val="it-IT"/>
         </w:rPr>
-        <w:t>15</w:t>
+        <w:t>1</w:t>
+      </w:r>
+      <w:r>
+        <w:rPr>
+          <w:b/>
+          <w:bCs/>
+          <w:lang w:val="it-IT"/>
+        </w:rPr>
+        <w:t>6</w:t>
       </w:r>
       <w:r>
         <w:rPr>
@@ -981,6 +989,12 @@
                 <w:lang w:val="it-IT"/>
               </w:rPr>
             </w:pPr>
+            <w:r>
+              <w:rPr>
+                <w:lang w:val="it-IT"/>
+              </w:rPr>
+              <w:t>-</w:t>
+            </w:r>
           </w:p>
         </w:tc>
       </w:tr>
@@ -1559,12 +1573,14 @@
               </w:rPr>
               <w:t xml:space="preserve">creare </w:t>
             </w:r>
+            <w:proofErr w:type="spellStart"/>
             <w:r>
               <w:rPr>
                 <w:lang w:val="it-IT"/>
               </w:rPr>
               <w:t>Uploaders</w:t>
             </w:r>
+            <w:proofErr w:type="spellEnd"/>
           </w:p>
         </w:tc>
         <w:tc>
@@ -1669,12 +1685,14 @@
               </w:rPr>
               <w:t xml:space="preserve">modificare </w:t>
             </w:r>
+            <w:proofErr w:type="spellStart"/>
             <w:r>
               <w:rPr>
                 <w:lang w:val="it-IT"/>
               </w:rPr>
               <w:t>Uploaders</w:t>
             </w:r>
+            <w:proofErr w:type="spellEnd"/>
             <w:r>
               <w:rPr>
                 <w:lang w:val="it-IT"/>
@@ -1788,12 +1806,14 @@
               </w:rPr>
               <w:t xml:space="preserve">eliminare </w:t>
             </w:r>
+            <w:proofErr w:type="spellStart"/>
             <w:r>
               <w:rPr>
                 <w:lang w:val="it-IT"/>
               </w:rPr>
               <w:t>Uploaders</w:t>
             </w:r>
+            <w:proofErr w:type="spellEnd"/>
           </w:p>
         </w:tc>
         <w:tc>
@@ -3652,8 +3672,16 @@
               <w:rPr>
                 <w:lang w:val="it-IT"/>
               </w:rPr>
-              <w:t>Nel caso in cui il Consumer abbia ricevuto documenti da più uploaders</w:t>
-            </w:r>
+              <w:t xml:space="preserve">Nel caso in cui il Consumer abbia ricevuto documenti da più </w:t>
+            </w:r>
+            <w:proofErr w:type="spellStart"/>
+            <w:r>
+              <w:rPr>
+                <w:lang w:val="it-IT"/>
+              </w:rPr>
+              <w:t>uploaders</w:t>
+            </w:r>
+            <w:proofErr w:type="spellEnd"/>
           </w:p>
         </w:tc>
         <w:tc>
@@ -3748,7 +3776,21 @@
               <w:rPr>
                 <w:lang w:val="it-IT"/>
               </w:rPr>
-              <w:t>mostra la lista degli Uploaders che gli hanno inviato documenti (logo</w:t>
+              <w:t xml:space="preserve">mostra la lista degli </w:t>
+            </w:r>
+            <w:proofErr w:type="spellStart"/>
+            <w:r>
+              <w:rPr>
+                <w:lang w:val="it-IT"/>
+              </w:rPr>
+              <w:t>Uploaders</w:t>
+            </w:r>
+            <w:proofErr w:type="spellEnd"/>
+            <w:r>
+              <w:rPr>
+                <w:lang w:val="it-IT"/>
+              </w:rPr>
+              <w:t xml:space="preserve"> che gli hanno inviato documenti (logo</w:t>
             </w:r>
             <w:r>
               <w:rPr>
@@ -4637,7 +4679,21 @@
               <w:rPr>
                 <w:lang w:val="it-IT"/>
               </w:rPr>
-              <w:t>il nome dell’Uploader che l’ha inviato,</w:t>
+              <w:t xml:space="preserve">il nome dell’Uploader che l’ha </w:t>
+            </w:r>
+            <w:proofErr w:type="spellStart"/>
+            <w:r>
+              <w:rPr>
+                <w:lang w:val="it-IT"/>
+              </w:rPr>
+              <w:t>inviato</w:t>
+            </w:r>
+            <w:proofErr w:type="spellEnd"/>
+            <w:r>
+              <w:rPr>
+                <w:lang w:val="it-IT"/>
+              </w:rPr>
+              <w:t>,</w:t>
             </w:r>
           </w:p>
           <w:p>
@@ -4919,9 +4975,14 @@
             </w:pPr>
             <w:r>
               <w:rPr>
-                <w:lang w:val="it-IT"/>
-              </w:rPr>
-              <w:t>-</w:t>
+                <w:b/>
+                <w:bCs/>
+                <w:color w:val="70AD47" w:themeColor="accent6"/>
+                <w:sz w:val="28"/>
+                <w:szCs w:val="28"/>
+                <w:lang w:val="it-IT"/>
+              </w:rPr>
+              <w:sym w:font="Wingdings 2" w:char="F052"/>
             </w:r>
           </w:p>
         </w:tc>
@@ -5088,12 +5149,14 @@
                 <w:lang w:val="it-IT"/>
               </w:rPr>
             </w:pPr>
+            <w:proofErr w:type="spellStart"/>
             <w:r>
               <w:rPr>
                 <w:lang w:val="it-IT"/>
               </w:rPr>
               <w:t>HashTag</w:t>
             </w:r>
+            <w:proofErr w:type="spellEnd"/>
           </w:p>
           <w:p>
             <w:pPr>

</xml_diff>